<commit_message>
push notes up on write up
</commit_message>
<xml_diff>
--- a/Case Study 2/Case Study #2 FINAL VERSION.docx
+++ b/Case Study 2/Case Study #2 FINAL VERSION.docx
@@ -1,6 +1,6 @@
 
 <file path=word/document.xml><?xml version="1.0" encoding="utf-8"?>
-<w:document xmlns:wpc="http://schemas.microsoft.com/office/word/2010/wordprocessingCanvas" xmlns:cx="http://schemas.microsoft.com/office/drawing/2014/chartex" xmlns:cx1="http://schemas.microsoft.com/office/drawing/2015/9/8/chartex" xmlns:cx2="http://schemas.microsoft.com/office/drawing/2015/10/21/chartex" xmlns:cx3="http://schemas.microsoft.com/office/drawing/2016/5/9/chartex" xmlns:cx4="http://schemas.microsoft.com/office/drawing/2016/5/10/chartex" xmlns:cx5="http://schemas.microsoft.com/office/drawing/2016/5/11/chartex" xmlns:cx6="http://schemas.microsoft.com/office/drawing/2016/5/12/chartex" xmlns:cx7="http://schemas.microsoft.com/office/drawing/2016/5/13/chartex" xmlns:cx8="http://schemas.microsoft.com/office/drawing/2016/5/14/chartex" xmlns:mc="http://schemas.openxmlformats.org/markup-compatibility/2006" xmlns:aink="http://schemas.microsoft.com/office/drawing/2016/ink" xmlns:am3d="http://schemas.microsoft.com/office/drawing/2017/model3d" xmlns:o="urn:schemas-microsoft-com:office:office" xmlns:r="http://schemas.openxmlformats.org/officeDocument/2006/relationships" xmlns:m="http://schemas.openxmlformats.org/officeDocument/2006/math" xmlns:v="urn:schemas-microsoft-com:vml" xmlns:wp14="http://schemas.microsoft.com/office/word/2010/wordprocessingDrawing" xmlns:wp="http://schemas.openxmlformats.org/drawingml/2006/wordprocessingDrawing" xmlns:w10="urn:schemas-microsoft-com:office:word" xmlns:w="http://schemas.openxmlformats.org/wordprocessingml/2006/main" xmlns:w14="http://schemas.microsoft.com/office/word/2010/wordml" xmlns:w15="http://schemas.microsoft.com/office/word/2012/wordml" xmlns:w16cex="http://schemas.microsoft.com/office/word/2018/wordml/cex" xmlns:w16cid="http://schemas.microsoft.com/office/word/2016/wordml/cid" xmlns:w16="http://schemas.microsoft.com/office/word/2018/wordml" xmlns:w16se="http://schemas.microsoft.com/office/word/2015/wordml/symex" xmlns:wpg="http://schemas.microsoft.com/office/word/2010/wordprocessingGroup" xmlns:wpi="http://schemas.microsoft.com/office/word/2010/wordprocessingInk" xmlns:wne="http://schemas.microsoft.com/office/word/2006/wordml" xmlns:wps="http://schemas.microsoft.com/office/word/2010/wordprocessingShape" mc:Ignorable="w14 w15 w16se w16cid w16 w16cex wp14">
+<w:document xmlns:wpc="http://schemas.microsoft.com/office/word/2010/wordprocessingCanvas" xmlns:cx="http://schemas.microsoft.com/office/drawing/2014/chartex" xmlns:cx1="http://schemas.microsoft.com/office/drawing/2015/9/8/chartex" xmlns:cx2="http://schemas.microsoft.com/office/drawing/2015/10/21/chartex" xmlns:cx3="http://schemas.microsoft.com/office/drawing/2016/5/9/chartex" xmlns:cx4="http://schemas.microsoft.com/office/drawing/2016/5/10/chartex" xmlns:cx5="http://schemas.microsoft.com/office/drawing/2016/5/11/chartex" xmlns:cx6="http://schemas.microsoft.com/office/drawing/2016/5/12/chartex" xmlns:cx7="http://schemas.microsoft.com/office/drawing/2016/5/13/chartex" xmlns:cx8="http://schemas.microsoft.com/office/drawing/2016/5/14/chartex" xmlns:mc="http://schemas.openxmlformats.org/markup-compatibility/2006" xmlns:aink="http://schemas.microsoft.com/office/drawing/2016/ink" xmlns:am3d="http://schemas.microsoft.com/office/drawing/2017/model3d" xmlns:o="urn:schemas-microsoft-com:office:office" xmlns:r="http://schemas.openxmlformats.org/officeDocument/2006/relationships" xmlns:m="http://schemas.openxmlformats.org/officeDocument/2006/math" xmlns:v="urn:schemas-microsoft-com:vml" xmlns:wp14="http://schemas.microsoft.com/office/word/2010/wordprocessingDrawing" xmlns:wp="http://schemas.openxmlformats.org/drawingml/2006/wordprocessingDrawing" xmlns:w10="urn:schemas-microsoft-com:office:word" xmlns:w="http://schemas.openxmlformats.org/wordprocessingml/2006/main" xmlns:w14="http://schemas.microsoft.com/office/word/2010/wordml" xmlns:w15="http://schemas.microsoft.com/office/word/2012/wordml" xmlns:w16cid="http://schemas.microsoft.com/office/word/2016/wordml/cid" xmlns:w16se="http://schemas.microsoft.com/office/word/2015/wordml/symex" xmlns:wpg="http://schemas.microsoft.com/office/word/2010/wordprocessingGroup" xmlns:wpi="http://schemas.microsoft.com/office/word/2010/wordprocessingInk" xmlns:wne="http://schemas.microsoft.com/office/word/2006/wordml" xmlns:wps="http://schemas.microsoft.com/office/word/2010/wordprocessingShape" mc:Ignorable="w14 w15 w16se w16cid wp14">
   <w:body>
     <w:p>
       <w:pPr>
@@ -1226,27 +1226,7 @@
           <w:sz w:val="22"/>
           <w:szCs w:val="22"/>
         </w:rPr>
-        <w:t xml:space="preserve"> node to obtain the data. Furthermore, for 1999 the linefeed carriage </w:t>
-      </w:r>
-      <w:proofErr w:type="gramStart"/>
-      <w:r>
-        <w:rPr>
-          <w:rFonts w:ascii="Calibri" w:hAnsi="Calibri" w:cs="Calibri"/>
-          <w:color w:val="201F1E"/>
-          <w:sz w:val="22"/>
-          <w:szCs w:val="22"/>
-        </w:rPr>
-        <w:t>return</w:t>
-      </w:r>
-      <w:proofErr w:type="gramEnd"/>
-      <w:r>
-        <w:rPr>
-          <w:rFonts w:ascii="Calibri" w:hAnsi="Calibri" w:cs="Calibri"/>
-          <w:color w:val="201F1E"/>
-          <w:sz w:val="22"/>
-          <w:szCs w:val="22"/>
-        </w:rPr>
-        <w:t xml:space="preserve"> character </w:t>
+        <w:t xml:space="preserve"> node to obtain the data. Furthermore, for 1999 the linefeed carriage return character </w:t>
       </w:r>
       <w:r>
         <w:rPr>
@@ -1360,7 +1340,6 @@
         </w:rPr>
         <w:t xml:space="preserve">Remove leading and trailing whitespaces in data using </w:t>
       </w:r>
-      <w:proofErr w:type="spellStart"/>
       <w:r>
         <w:rPr>
           <w:rFonts w:ascii="Calibri" w:hAnsi="Calibri" w:cs="Calibri"/>
@@ -1372,7 +1351,6 @@
         </w:rPr>
         <w:t>trimws</w:t>
       </w:r>
-      <w:proofErr w:type="spellEnd"/>
       <w:r>
         <w:rPr>
           <w:rFonts w:ascii="Calibri" w:hAnsi="Calibri" w:cs="Calibri"/>
@@ -1391,7 +1369,6 @@
         </w:rPr>
         <w:t xml:space="preserve"> and substituting unwanted characters using </w:t>
       </w:r>
-      <w:proofErr w:type="spellStart"/>
       <w:r>
         <w:rPr>
           <w:rFonts w:ascii="Calibri" w:hAnsi="Calibri" w:cs="Calibri"/>
@@ -1403,7 +1380,6 @@
         </w:rPr>
         <w:t>gsub</w:t>
       </w:r>
-      <w:proofErr w:type="spellEnd"/>
       <w:r>
         <w:rPr>
           <w:rFonts w:ascii="Calibri" w:hAnsi="Calibri" w:cs="Calibri"/>
@@ -3027,7 +3003,7 @@
               </wp:anchor>
             </w:drawing>
           </mc:Choice>
-          <mc:Fallback>
+          <mc:Fallback xmlns:w16="http://schemas.microsoft.com/office/word/2018/wordml" xmlns:w16cex="http://schemas.microsoft.com/office/word/2018/wordml/cex">
             <w:pict>
               <v:line w14:anchorId="40975F62" id="Straight Connector 25" o:spid="_x0000_s1026" style="position:absolute;z-index:251673600;visibility:visible;mso-wrap-style:square;mso-width-percent:0;mso-height-percent:0;mso-wrap-distance-left:9pt;mso-wrap-distance-top:0;mso-wrap-distance-right:9pt;mso-wrap-distance-bottom:0;mso-position-horizontal:absolute;mso-position-horizontal-relative:text;mso-position-vertical:absolute;mso-position-vertical-relative:text;mso-width-percent:0;mso-height-percent:0;mso-width-relative:margin;mso-height-relative:margin" from="-5.8pt,146.85pt" to="491.2pt,147.05pt" o:gfxdata="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" strokecolor="red" strokeweight=".5pt">
                 <v:stroke dashstyle="dash" joinstyle="miter"/>
@@ -3170,6 +3146,7 @@
         </w:rPr>
         <w:t>The red dotted line reflects the median of the slowest year’s race – 2001 [</w:t>
       </w:r>
+      <w:commentRangeStart w:id="0"/>
       <w:r>
         <w:rPr>
           <w:rFonts w:asciiTheme="minorHAnsi" w:hAnsiTheme="minorHAnsi" w:cstheme="minorHAnsi"/>
@@ -3185,7 +3162,23 @@
           <w:sz w:val="22"/>
           <w:szCs w:val="22"/>
         </w:rPr>
-        <w:t xml:space="preserve">]– although 2008 to 2012 are right in line with the median in 2001. It also does not appear that the women are getting faster over the years; in contrast, there is some slight increase in race time among the upper quartiles. However, the general trend seems to reflect roughly consistent pace among female runners (with the exception of a few slow outliers) as seen in </w:t>
+        <w:t xml:space="preserve">]– </w:t>
+      </w:r>
+      <w:commentRangeEnd w:id="0"/>
+      <w:r>
+        <w:rPr>
+          <w:rStyle w:val="CommentReference"/>
+          <w:rFonts w:asciiTheme="minorHAnsi" w:eastAsiaTheme="minorHAnsi" w:hAnsiTheme="minorHAnsi" w:cstheme="minorBidi"/>
+        </w:rPr>
+        <w:commentReference w:id="0"/>
+      </w:r>
+      <w:r>
+        <w:rPr>
+          <w:rFonts w:asciiTheme="minorHAnsi" w:hAnsiTheme="minorHAnsi" w:cstheme="minorHAnsi"/>
+          <w:sz w:val="22"/>
+          <w:szCs w:val="22"/>
+        </w:rPr>
+        <w:t xml:space="preserve">although 2008 to 2012 are right in line with the median in 2001. It also does not appear that the women are getting faster over the years; in contrast, there is some slight increase in race time among the upper quartiles. However, the general trend seems to reflect roughly consistent pace among female runners (with the exception of a few slow outliers) as seen in </w:t>
       </w:r>
       <w:r>
         <w:rPr>
@@ -3255,6 +3248,7 @@
         </w:rPr>
         <w:t xml:space="preserve"> </w:t>
       </w:r>
+      <w:commentRangeStart w:id="1"/>
       <w:r>
         <w:rPr>
           <w:rFonts w:asciiTheme="minorHAnsi" w:hAnsiTheme="minorHAnsi" w:cstheme="minorHAnsi"/>
@@ -3271,6 +3265,14 @@
           <w:szCs w:val="22"/>
         </w:rPr>
         <w:t>. [THIS IS WHERE I STOPPED]</w:t>
+      </w:r>
+      <w:commentRangeEnd w:id="1"/>
+      <w:r>
+        <w:rPr>
+          <w:rStyle w:val="CommentReference"/>
+          <w:rFonts w:asciiTheme="minorHAnsi" w:eastAsiaTheme="minorHAnsi" w:hAnsiTheme="minorHAnsi" w:cstheme="minorBidi"/>
+        </w:rPr>
+        <w:commentReference w:id="1"/>
       </w:r>
     </w:p>
     <w:p>
@@ -3398,7 +3400,7 @@
               </wp:anchor>
             </w:drawing>
           </mc:Choice>
-          <mc:Fallback>
+          <mc:Fallback xmlns:w16="http://schemas.microsoft.com/office/word/2018/wordml" xmlns:w16cex="http://schemas.microsoft.com/office/word/2018/wordml/cex">
             <w:pict>
               <v:line w14:anchorId="649C1FF3" id="Straight Connector 27" o:spid="_x0000_s1026" style="position:absolute;flip:y;z-index:251674624;visibility:visible;mso-wrap-style:square;mso-width-percent:0;mso-height-percent:0;mso-wrap-distance-left:9pt;mso-wrap-distance-top:0;mso-wrap-distance-right:9pt;mso-wrap-distance-bottom:0;mso-position-horizontal:absolute;mso-position-horizontal-relative:text;mso-position-vertical:absolute;mso-position-vertical-relative:text;mso-width-percent:0;mso-height-percent:0;mso-width-relative:margin;mso-height-relative:margin" from="-33.25pt,146.45pt" to="498.2pt,147.05pt" o:gfxdata="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" strokecolor="red" strokeweight=".5pt">
                 <v:stroke dashstyle="dash" joinstyle="miter"/>
@@ -3430,7 +3432,7 @@
                     <pic:cNvPicPr/>
                   </pic:nvPicPr>
                   <pic:blipFill>
-                    <a:blip r:embed="rId13">
+                    <a:blip r:embed="rId16">
                       <a:extLst>
                         <a:ext uri="{28A0092B-C50C-407E-A947-70E740481C1C}">
                           <a14:useLocalDpi xmlns:a14="http://schemas.microsoft.com/office/drawing/2010/main" val="0"/>
@@ -3533,7 +3535,7 @@
                     <pic:cNvPicPr/>
                   </pic:nvPicPr>
                   <pic:blipFill>
-                    <a:blip r:embed="rId14">
+                    <a:blip r:embed="rId17">
                       <a:extLst>
                         <a:ext uri="{28A0092B-C50C-407E-A947-70E740481C1C}">
                           <a14:useLocalDpi xmlns:a14="http://schemas.microsoft.com/office/drawing/2010/main" val="0"/>
@@ -3681,7 +3683,7 @@
                     <pic:cNvPicPr/>
                   </pic:nvPicPr>
                   <pic:blipFill>
-                    <a:blip r:embed="rId15">
+                    <a:blip r:embed="rId18">
                       <a:extLst>
                         <a:ext uri="{28A0092B-C50C-407E-A947-70E740481C1C}">
                           <a14:useLocalDpi xmlns:a14="http://schemas.microsoft.com/office/drawing/2010/main" val="0"/>
@@ -3868,7 +3870,18 @@
           <w:sz w:val="22"/>
           <w:szCs w:val="22"/>
         </w:rPr>
-        <w:t>Difference between duration ran for men and women</w:t>
+        <w:t xml:space="preserve">Difference </w:t>
+      </w:r>
+      <w:bookmarkStart w:id="2" w:name="_GoBack"/>
+      <w:r>
+        <w:rPr>
+          <w:rFonts w:asciiTheme="minorHAnsi" w:hAnsiTheme="minorHAnsi" w:cstheme="minorHAnsi"/>
+          <w:i/>
+          <w:iCs/>
+          <w:sz w:val="22"/>
+          <w:szCs w:val="22"/>
+        </w:rPr>
+        <w:t>between duration ran for men and women</w:t>
       </w:r>
     </w:p>
     <w:p>
@@ -3927,7 +3940,18 @@
           <w:sz w:val="22"/>
           <w:szCs w:val="22"/>
         </w:rPr>
-        <w:t>Do a test of medians for age and paces?? Simple regression – is it a positive or negative relationship</w:t>
+        <w:t xml:space="preserve">Do a test of medians for age and paces?? Simple regression – is </w:t>
+      </w:r>
+      <w:bookmarkEnd w:id="2"/>
+      <w:r>
+        <w:rPr>
+          <w:rFonts w:asciiTheme="minorHAnsi" w:hAnsiTheme="minorHAnsi" w:cstheme="minorHAnsi"/>
+          <w:i/>
+          <w:iCs/>
+          <w:sz w:val="22"/>
+          <w:szCs w:val="22"/>
+        </w:rPr>
+        <w:t>it a positive or negative relationship</w:t>
       </w:r>
     </w:p>
     <w:p>
@@ -4365,43 +4389,7 @@
           <w:sz w:val="22"/>
           <w:szCs w:val="22"/>
         </w:rPr>
-        <w:t xml:space="preserve">** Extra testing </w:t>
-      </w:r>
-      <w:proofErr w:type="gramStart"/>
-      <w:r>
-        <w:rPr>
-          <w:rFonts w:asciiTheme="minorHAnsi" w:hAnsiTheme="minorHAnsi" w:cstheme="minorHAnsi"/>
-          <w:sz w:val="22"/>
-          <w:szCs w:val="22"/>
-        </w:rPr>
-        <w:t>are</w:t>
-      </w:r>
-      <w:proofErr w:type="gramEnd"/>
-      <w:r>
-        <w:rPr>
-          <w:rFonts w:asciiTheme="minorHAnsi" w:hAnsiTheme="minorHAnsi" w:cstheme="minorHAnsi"/>
-          <w:sz w:val="22"/>
-          <w:szCs w:val="22"/>
-        </w:rPr>
-        <w:t xml:space="preserve"> t-test … </w:t>
-      </w:r>
-      <w:proofErr w:type="spellStart"/>
-      <w:r>
-        <w:rPr>
-          <w:rFonts w:asciiTheme="minorHAnsi" w:hAnsiTheme="minorHAnsi" w:cstheme="minorHAnsi"/>
-          <w:sz w:val="22"/>
-          <w:szCs w:val="22"/>
-        </w:rPr>
-        <w:t>Sklearn</w:t>
-      </w:r>
-      <w:proofErr w:type="spellEnd"/>
-      <w:r>
-        <w:rPr>
-          <w:rFonts w:asciiTheme="minorHAnsi" w:hAnsiTheme="minorHAnsi" w:cstheme="minorHAnsi"/>
-          <w:sz w:val="22"/>
-          <w:szCs w:val="22"/>
-        </w:rPr>
-        <w:t xml:space="preserve"> Lars Path, looks similar to the Change Point …. Is duration changing over time? </w:t>
+        <w:t xml:space="preserve">** Extra testing are t-test … Sklearn Lars Path, looks similar to the Change Point …. Is duration changing over time? </w:t>
       </w:r>
     </w:p>
     <w:p>
@@ -4461,25 +4449,7 @@
           <w:sz w:val="22"/>
           <w:szCs w:val="22"/>
         </w:rPr>
-        <w:t xml:space="preserve">** Violin plots – with Men and Women, men </w:t>
-      </w:r>
-      <w:proofErr w:type="gramStart"/>
-      <w:r>
-        <w:rPr>
-          <w:rFonts w:asciiTheme="minorHAnsi" w:hAnsiTheme="minorHAnsi" w:cstheme="minorHAnsi"/>
-          <w:sz w:val="22"/>
-          <w:szCs w:val="22"/>
-        </w:rPr>
-        <w:t>is</w:t>
-      </w:r>
-      <w:proofErr w:type="gramEnd"/>
-      <w:r>
-        <w:rPr>
-          <w:rFonts w:asciiTheme="minorHAnsi" w:hAnsiTheme="minorHAnsi" w:cstheme="minorHAnsi"/>
-          <w:sz w:val="22"/>
-          <w:szCs w:val="22"/>
-        </w:rPr>
-        <w:t xml:space="preserve"> slightly flatter than women, spread on men’s curve is wider, the variation on the women’s side is a little less, and men are more spread out. Looked at normalcy – the variance between the groups are different…</w:t>
+        <w:t>** Violin plots – with Men and Women, men is slightly flatter than women, spread on men’s curve is wider, the variation on the women’s side is a little less, and men are more spread out. Looked at normalcy – the variance between the groups are different…</w:t>
       </w:r>
     </w:p>
     <w:p>
@@ -5055,7 +5025,6 @@
                 <w:szCs w:val="22"/>
               </w:rPr>
             </w:pPr>
-            <w:proofErr w:type="spellStart"/>
             <w:r>
               <w:rPr>
                 <w:rFonts w:cstheme="minorHAnsi"/>
@@ -5064,7 +5033,6 @@
               </w:rPr>
               <w:t>Div_Total</w:t>
             </w:r>
-            <w:proofErr w:type="spellEnd"/>
           </w:p>
         </w:tc>
         <w:tc>
@@ -6402,8 +6370,12 @@
       </w:pPr>
     </w:p>
     <w:sectPr>
-      <w:headerReference w:type="default" r:id="rId16"/>
-      <w:footerReference w:type="default" r:id="rId17"/>
+      <w:headerReference w:type="even" r:id="rId19"/>
+      <w:headerReference w:type="default" r:id="rId20"/>
+      <w:footerReference w:type="even" r:id="rId21"/>
+      <w:footerReference w:type="default" r:id="rId22"/>
+      <w:headerReference w:type="first" r:id="rId23"/>
+      <w:footerReference w:type="first" r:id="rId24"/>
       <w:pgSz w:w="12240" w:h="15840"/>
       <w:pgMar w:top="1440" w:right="1440" w:bottom="1080" w:left="1440" w:header="720" w:footer="720" w:gutter="0"/>
       <w:cols w:space="720"/>
@@ -6413,8 +6385,80 @@
 </w:document>
 </file>
 
+<file path=word/comments.xml><?xml version="1.0" encoding="utf-8"?>
+<w:comments xmlns:wpc="http://schemas.microsoft.com/office/word/2010/wordprocessingCanvas" xmlns:cx="http://schemas.microsoft.com/office/drawing/2014/chartex" xmlns:cx1="http://schemas.microsoft.com/office/drawing/2015/9/8/chartex" xmlns:cx2="http://schemas.microsoft.com/office/drawing/2015/10/21/chartex" xmlns:cx3="http://schemas.microsoft.com/office/drawing/2016/5/9/chartex" xmlns:cx4="http://schemas.microsoft.com/office/drawing/2016/5/10/chartex" xmlns:cx5="http://schemas.microsoft.com/office/drawing/2016/5/11/chartex" xmlns:cx6="http://schemas.microsoft.com/office/drawing/2016/5/12/chartex" xmlns:cx7="http://schemas.microsoft.com/office/drawing/2016/5/13/chartex" xmlns:cx8="http://schemas.microsoft.com/office/drawing/2016/5/14/chartex" xmlns:mc="http://schemas.openxmlformats.org/markup-compatibility/2006" xmlns:aink="http://schemas.microsoft.com/office/drawing/2016/ink" xmlns:am3d="http://schemas.microsoft.com/office/drawing/2017/model3d" xmlns:o="urn:schemas-microsoft-com:office:office" xmlns:r="http://schemas.openxmlformats.org/officeDocument/2006/relationships" xmlns:m="http://schemas.openxmlformats.org/officeDocument/2006/math" xmlns:v="urn:schemas-microsoft-com:vml" xmlns:wp14="http://schemas.microsoft.com/office/word/2010/wordprocessingDrawing" xmlns:wp="http://schemas.openxmlformats.org/drawingml/2006/wordprocessingDrawing" xmlns:w10="urn:schemas-microsoft-com:office:word" xmlns:w="http://schemas.openxmlformats.org/wordprocessingml/2006/main" xmlns:w14="http://schemas.microsoft.com/office/word/2010/wordml" xmlns:w15="http://schemas.microsoft.com/office/word/2012/wordml" xmlns:w16cid="http://schemas.microsoft.com/office/word/2016/wordml/cid" xmlns:w16se="http://schemas.microsoft.com/office/word/2015/wordml/symex" xmlns:wpg="http://schemas.microsoft.com/office/word/2010/wordprocessingGroup" xmlns:wpi="http://schemas.microsoft.com/office/word/2010/wordprocessingInk" xmlns:wne="http://schemas.microsoft.com/office/word/2006/wordml" xmlns:wps="http://schemas.microsoft.com/office/word/2010/wordprocessingShape" mc:Ignorable="w14 w15 w16se w16cid wp14">
+  <w:comment w:id="0" w:author="Hayden, Steven" w:date="2020-06-02T18:17:00Z" w:initials="HS">
+    <w:p>
+      <w:pPr>
+        <w:pStyle w:val="CommentText"/>
+      </w:pPr>
+      <w:r>
+        <w:rPr>
+          <w:rStyle w:val="CommentReference"/>
+        </w:rPr>
+        <w:annotationRef/>
+      </w:r>
+      <w:r>
+        <w:t>Depends on our definition. I would think mean, so yes</w:t>
+      </w:r>
+    </w:p>
+  </w:comment>
+  <w:comment w:id="1" w:author="Hayden, Steven" w:date="2020-06-02T18:22:00Z" w:initials="HS">
+    <w:p>
+      <w:pPr>
+        <w:pStyle w:val="CommentText"/>
+      </w:pPr>
+      <w:r>
+        <w:rPr>
+          <w:rStyle w:val="CommentReference"/>
+        </w:rPr>
+        <w:annotationRef/>
+      </w:r>
+      <w:r>
+        <w:t>I would push this up in the last paragraph.</w:t>
+      </w:r>
+    </w:p>
+    <w:p>
+      <w:pPr>
+        <w:pStyle w:val="CommentText"/>
+      </w:pPr>
+      <w:r>
+        <w:t>Just put one sentence about it.</w:t>
+      </w:r>
+    </w:p>
+    <w:p>
+      <w:pPr>
+        <w:pStyle w:val="CommentText"/>
+      </w:pPr>
+    </w:p>
+    <w:p>
+      <w:pPr>
+        <w:pStyle w:val="CommentText"/>
+      </w:pPr>
+      <w:r>
+        <w:t>“The consistency year over year is also reflected in the density chart in Figure 7. 2000 is the only year that has a higher density  of runners that completed the race faster than the other years.”</w:t>
+      </w:r>
+    </w:p>
+  </w:comment>
+</w:comments>
+</file>
+
+<file path=word/commentsExtended.xml><?xml version="1.0" encoding="utf-8"?>
+<w15:commentsEx xmlns:wpc="http://schemas.microsoft.com/office/word/2010/wordprocessingCanvas" xmlns:cx="http://schemas.microsoft.com/office/drawing/2014/chartex" xmlns:cx1="http://schemas.microsoft.com/office/drawing/2015/9/8/chartex" xmlns:cx2="http://schemas.microsoft.com/office/drawing/2015/10/21/chartex" xmlns:cx3="http://schemas.microsoft.com/office/drawing/2016/5/9/chartex" xmlns:cx4="http://schemas.microsoft.com/office/drawing/2016/5/10/chartex" xmlns:cx5="http://schemas.microsoft.com/office/drawing/2016/5/11/chartex" xmlns:cx6="http://schemas.microsoft.com/office/drawing/2016/5/12/chartex" xmlns:cx7="http://schemas.microsoft.com/office/drawing/2016/5/13/chartex" xmlns:cx8="http://schemas.microsoft.com/office/drawing/2016/5/14/chartex" xmlns:mc="http://schemas.openxmlformats.org/markup-compatibility/2006" xmlns:aink="http://schemas.microsoft.com/office/drawing/2016/ink" xmlns:am3d="http://schemas.microsoft.com/office/drawing/2017/model3d" xmlns:o="urn:schemas-microsoft-com:office:office" xmlns:r="http://schemas.openxmlformats.org/officeDocument/2006/relationships" xmlns:m="http://schemas.openxmlformats.org/officeDocument/2006/math" xmlns:v="urn:schemas-microsoft-com:vml" xmlns:wp14="http://schemas.microsoft.com/office/word/2010/wordprocessingDrawing" xmlns:wp="http://schemas.openxmlformats.org/drawingml/2006/wordprocessingDrawing" xmlns:w10="urn:schemas-microsoft-com:office:word" xmlns:w="http://schemas.openxmlformats.org/wordprocessingml/2006/main" xmlns:w14="http://schemas.microsoft.com/office/word/2010/wordml" xmlns:w15="http://schemas.microsoft.com/office/word/2012/wordml" xmlns:w16cid="http://schemas.microsoft.com/office/word/2016/wordml/cid" xmlns:w16se="http://schemas.microsoft.com/office/word/2015/wordml/symex" xmlns:wpg="http://schemas.microsoft.com/office/word/2010/wordprocessingGroup" xmlns:wpi="http://schemas.microsoft.com/office/word/2010/wordprocessingInk" xmlns:wne="http://schemas.microsoft.com/office/word/2006/wordml" xmlns:wps="http://schemas.microsoft.com/office/word/2010/wordprocessingShape" mc:Ignorable="w14 w15 w16se w16cid wp14">
+  <w15:commentEx w15:paraId="3F4E38C3" w15:done="0"/>
+  <w15:commentEx w15:paraId="6B8B08CC" w15:done="0"/>
+</w15:commentsEx>
+</file>
+
+<file path=word/commentsIds.xml><?xml version="1.0" encoding="utf-8"?>
+<w16cid:commentsIds xmlns:wpc="http://schemas.microsoft.com/office/word/2010/wordprocessingCanvas" xmlns:cx="http://schemas.microsoft.com/office/drawing/2014/chartex" xmlns:cx1="http://schemas.microsoft.com/office/drawing/2015/9/8/chartex" xmlns:cx2="http://schemas.microsoft.com/office/drawing/2015/10/21/chartex" xmlns:cx3="http://schemas.microsoft.com/office/drawing/2016/5/9/chartex" xmlns:cx4="http://schemas.microsoft.com/office/drawing/2016/5/10/chartex" xmlns:cx5="http://schemas.microsoft.com/office/drawing/2016/5/11/chartex" xmlns:cx6="http://schemas.microsoft.com/office/drawing/2016/5/12/chartex" xmlns:cx7="http://schemas.microsoft.com/office/drawing/2016/5/13/chartex" xmlns:cx8="http://schemas.microsoft.com/office/drawing/2016/5/14/chartex" xmlns:mc="http://schemas.openxmlformats.org/markup-compatibility/2006" xmlns:aink="http://schemas.microsoft.com/office/drawing/2016/ink" xmlns:am3d="http://schemas.microsoft.com/office/drawing/2017/model3d" xmlns:o="urn:schemas-microsoft-com:office:office" xmlns:r="http://schemas.openxmlformats.org/officeDocument/2006/relationships" xmlns:m="http://schemas.openxmlformats.org/officeDocument/2006/math" xmlns:v="urn:schemas-microsoft-com:vml" xmlns:wp14="http://schemas.microsoft.com/office/word/2010/wordprocessingDrawing" xmlns:wp="http://schemas.openxmlformats.org/drawingml/2006/wordprocessingDrawing" xmlns:w10="urn:schemas-microsoft-com:office:word" xmlns:w="http://schemas.openxmlformats.org/wordprocessingml/2006/main" xmlns:w14="http://schemas.microsoft.com/office/word/2010/wordml" xmlns:w15="http://schemas.microsoft.com/office/word/2012/wordml" xmlns:w16cid="http://schemas.microsoft.com/office/word/2016/wordml/cid" xmlns:w16se="http://schemas.microsoft.com/office/word/2015/wordml/symex" xmlns:wpg="http://schemas.microsoft.com/office/word/2010/wordprocessingGroup" xmlns:wpi="http://schemas.microsoft.com/office/word/2010/wordprocessingInk" xmlns:wne="http://schemas.microsoft.com/office/word/2006/wordml" xmlns:wps="http://schemas.microsoft.com/office/word/2010/wordprocessingShape" mc:Ignorable="w14 w15 w16se w16cid wp14">
+  <w16cid:commentId w16cid:paraId="3F4E38C3" w16cid:durableId="22811635"/>
+  <w16cid:commentId w16cid:paraId="6B8B08CC" w16cid:durableId="22811780"/>
+</w16cid:commentsIds>
+</file>
+
 <file path=word/endnotes.xml><?xml version="1.0" encoding="utf-8"?>
-<w:endnotes xmlns:wpc="http://schemas.microsoft.com/office/word/2010/wordprocessingCanvas" xmlns:cx="http://schemas.microsoft.com/office/drawing/2014/chartex" xmlns:cx1="http://schemas.microsoft.com/office/drawing/2015/9/8/chartex" xmlns:cx2="http://schemas.microsoft.com/office/drawing/2015/10/21/chartex" xmlns:cx3="http://schemas.microsoft.com/office/drawing/2016/5/9/chartex" xmlns:cx4="http://schemas.microsoft.com/office/drawing/2016/5/10/chartex" xmlns:cx5="http://schemas.microsoft.com/office/drawing/2016/5/11/chartex" xmlns:cx6="http://schemas.microsoft.com/office/drawing/2016/5/12/chartex" xmlns:cx7="http://schemas.microsoft.com/office/drawing/2016/5/13/chartex" xmlns:cx8="http://schemas.microsoft.com/office/drawing/2016/5/14/chartex" xmlns:mc="http://schemas.openxmlformats.org/markup-compatibility/2006" xmlns:aink="http://schemas.microsoft.com/office/drawing/2016/ink" xmlns:am3d="http://schemas.microsoft.com/office/drawing/2017/model3d" xmlns:o="urn:schemas-microsoft-com:office:office" xmlns:r="http://schemas.openxmlformats.org/officeDocument/2006/relationships" xmlns:m="http://schemas.openxmlformats.org/officeDocument/2006/math" xmlns:v="urn:schemas-microsoft-com:vml" xmlns:wp14="http://schemas.microsoft.com/office/word/2010/wordprocessingDrawing" xmlns:wp="http://schemas.openxmlformats.org/drawingml/2006/wordprocessingDrawing" xmlns:w10="urn:schemas-microsoft-com:office:word" xmlns:w="http://schemas.openxmlformats.org/wordprocessingml/2006/main" xmlns:w14="http://schemas.microsoft.com/office/word/2010/wordml" xmlns:w15="http://schemas.microsoft.com/office/word/2012/wordml" xmlns:w16cex="http://schemas.microsoft.com/office/word/2018/wordml/cex" xmlns:w16cid="http://schemas.microsoft.com/office/word/2016/wordml/cid" xmlns:w16="http://schemas.microsoft.com/office/word/2018/wordml" xmlns:w16se="http://schemas.microsoft.com/office/word/2015/wordml/symex" xmlns:wpg="http://schemas.microsoft.com/office/word/2010/wordprocessingGroup" xmlns:wpi="http://schemas.microsoft.com/office/word/2010/wordprocessingInk" xmlns:wne="http://schemas.microsoft.com/office/word/2006/wordml" xmlns:wps="http://schemas.microsoft.com/office/word/2010/wordprocessingShape" mc:Ignorable="w14 w15 w16se w16cid w16 w16cex wp14">
+<w:endnotes xmlns:wpc="http://schemas.microsoft.com/office/word/2010/wordprocessingCanvas" xmlns:cx="http://schemas.microsoft.com/office/drawing/2014/chartex" xmlns:cx1="http://schemas.microsoft.com/office/drawing/2015/9/8/chartex" xmlns:cx2="http://schemas.microsoft.com/office/drawing/2015/10/21/chartex" xmlns:cx3="http://schemas.microsoft.com/office/drawing/2016/5/9/chartex" xmlns:cx4="http://schemas.microsoft.com/office/drawing/2016/5/10/chartex" xmlns:cx5="http://schemas.microsoft.com/office/drawing/2016/5/11/chartex" xmlns:cx6="http://schemas.microsoft.com/office/drawing/2016/5/12/chartex" xmlns:cx7="http://schemas.microsoft.com/office/drawing/2016/5/13/chartex" xmlns:cx8="http://schemas.microsoft.com/office/drawing/2016/5/14/chartex" xmlns:mc="http://schemas.openxmlformats.org/markup-compatibility/2006" xmlns:aink="http://schemas.microsoft.com/office/drawing/2016/ink" xmlns:am3d="http://schemas.microsoft.com/office/drawing/2017/model3d" xmlns:o="urn:schemas-microsoft-com:office:office" xmlns:r="http://schemas.openxmlformats.org/officeDocument/2006/relationships" xmlns:m="http://schemas.openxmlformats.org/officeDocument/2006/math" xmlns:v="urn:schemas-microsoft-com:vml" xmlns:wp14="http://schemas.microsoft.com/office/word/2010/wordprocessingDrawing" xmlns:wp="http://schemas.openxmlformats.org/drawingml/2006/wordprocessingDrawing" xmlns:w10="urn:schemas-microsoft-com:office:word" xmlns:w="http://schemas.openxmlformats.org/wordprocessingml/2006/main" xmlns:w14="http://schemas.microsoft.com/office/word/2010/wordml" xmlns:w15="http://schemas.microsoft.com/office/word/2012/wordml" xmlns:w16cid="http://schemas.microsoft.com/office/word/2016/wordml/cid" xmlns:w16se="http://schemas.microsoft.com/office/word/2015/wordml/symex" xmlns:wpg="http://schemas.microsoft.com/office/word/2010/wordprocessingGroup" xmlns:wpi="http://schemas.microsoft.com/office/word/2010/wordprocessingInk" xmlns:wne="http://schemas.microsoft.com/office/word/2006/wordml" xmlns:wps="http://schemas.microsoft.com/office/word/2010/wordprocessingShape" mc:Ignorable="w14 w15 w16se w16cid wp14">
   <w:endnote w:type="separator" w:id="-1">
     <w:p>
       <w:r>
@@ -6433,7 +6477,17 @@
 </file>
 
 <file path=word/footer1.xml><?xml version="1.0" encoding="utf-8"?>
-<w:ftr xmlns:wpc="http://schemas.microsoft.com/office/word/2010/wordprocessingCanvas" xmlns:cx="http://schemas.microsoft.com/office/drawing/2014/chartex" xmlns:cx1="http://schemas.microsoft.com/office/drawing/2015/9/8/chartex" xmlns:cx2="http://schemas.microsoft.com/office/drawing/2015/10/21/chartex" xmlns:cx3="http://schemas.microsoft.com/office/drawing/2016/5/9/chartex" xmlns:cx4="http://schemas.microsoft.com/office/drawing/2016/5/10/chartex" xmlns:cx5="http://schemas.microsoft.com/office/drawing/2016/5/11/chartex" xmlns:cx6="http://schemas.microsoft.com/office/drawing/2016/5/12/chartex" xmlns:cx7="http://schemas.microsoft.com/office/drawing/2016/5/13/chartex" xmlns:cx8="http://schemas.microsoft.com/office/drawing/2016/5/14/chartex" xmlns:mc="http://schemas.openxmlformats.org/markup-compatibility/2006" xmlns:aink="http://schemas.microsoft.com/office/drawing/2016/ink" xmlns:am3d="http://schemas.microsoft.com/office/drawing/2017/model3d" xmlns:o="urn:schemas-microsoft-com:office:office" xmlns:r="http://schemas.openxmlformats.org/officeDocument/2006/relationships" xmlns:m="http://schemas.openxmlformats.org/officeDocument/2006/math" xmlns:v="urn:schemas-microsoft-com:vml" xmlns:wp14="http://schemas.microsoft.com/office/word/2010/wordprocessingDrawing" xmlns:wp="http://schemas.openxmlformats.org/drawingml/2006/wordprocessingDrawing" xmlns:w10="urn:schemas-microsoft-com:office:word" xmlns:w="http://schemas.openxmlformats.org/wordprocessingml/2006/main" xmlns:w14="http://schemas.microsoft.com/office/word/2010/wordml" xmlns:w15="http://schemas.microsoft.com/office/word/2012/wordml" xmlns:w16cex="http://schemas.microsoft.com/office/word/2018/wordml/cex" xmlns:w16cid="http://schemas.microsoft.com/office/word/2016/wordml/cid" xmlns:w16="http://schemas.microsoft.com/office/word/2018/wordml" xmlns:w16se="http://schemas.microsoft.com/office/word/2015/wordml/symex" xmlns:wpg="http://schemas.microsoft.com/office/word/2010/wordprocessingGroup" xmlns:wpi="http://schemas.microsoft.com/office/word/2010/wordprocessingInk" xmlns:wne="http://schemas.microsoft.com/office/word/2006/wordml" xmlns:wps="http://schemas.microsoft.com/office/word/2010/wordprocessingShape" mc:Ignorable="w14 w15 w16se w16cid w16 w16cex wp14">
+<w:ftr xmlns:wpc="http://schemas.microsoft.com/office/word/2010/wordprocessingCanvas" xmlns:cx="http://schemas.microsoft.com/office/drawing/2014/chartex" xmlns:cx1="http://schemas.microsoft.com/office/drawing/2015/9/8/chartex" xmlns:cx2="http://schemas.microsoft.com/office/drawing/2015/10/21/chartex" xmlns:cx3="http://schemas.microsoft.com/office/drawing/2016/5/9/chartex" xmlns:cx4="http://schemas.microsoft.com/office/drawing/2016/5/10/chartex" xmlns:cx5="http://schemas.microsoft.com/office/drawing/2016/5/11/chartex" xmlns:cx6="http://schemas.microsoft.com/office/drawing/2016/5/12/chartex" xmlns:cx7="http://schemas.microsoft.com/office/drawing/2016/5/13/chartex" xmlns:cx8="http://schemas.microsoft.com/office/drawing/2016/5/14/chartex" xmlns:mc="http://schemas.openxmlformats.org/markup-compatibility/2006" xmlns:aink="http://schemas.microsoft.com/office/drawing/2016/ink" xmlns:am3d="http://schemas.microsoft.com/office/drawing/2017/model3d" xmlns:o="urn:schemas-microsoft-com:office:office" xmlns:r="http://schemas.openxmlformats.org/officeDocument/2006/relationships" xmlns:m="http://schemas.openxmlformats.org/officeDocument/2006/math" xmlns:v="urn:schemas-microsoft-com:vml" xmlns:wp14="http://schemas.microsoft.com/office/word/2010/wordprocessingDrawing" xmlns:wp="http://schemas.openxmlformats.org/drawingml/2006/wordprocessingDrawing" xmlns:w10="urn:schemas-microsoft-com:office:word" xmlns:w="http://schemas.openxmlformats.org/wordprocessingml/2006/main" xmlns:w14="http://schemas.microsoft.com/office/word/2010/wordml" xmlns:w15="http://schemas.microsoft.com/office/word/2012/wordml" xmlns:w16cid="http://schemas.microsoft.com/office/word/2016/wordml/cid" xmlns:w16se="http://schemas.microsoft.com/office/word/2015/wordml/symex" xmlns:wpg="http://schemas.microsoft.com/office/word/2010/wordprocessingGroup" xmlns:wpi="http://schemas.microsoft.com/office/word/2010/wordprocessingInk" xmlns:wne="http://schemas.microsoft.com/office/word/2006/wordml" xmlns:wps="http://schemas.microsoft.com/office/word/2010/wordprocessingShape" mc:Ignorable="w14 w15 w16se w16cid wp14">
+  <w:p>
+    <w:pPr>
+      <w:pStyle w:val="Footer"/>
+    </w:pPr>
+  </w:p>
+</w:ftr>
+</file>
+
+<file path=word/footer2.xml><?xml version="1.0" encoding="utf-8"?>
+<w:ftr xmlns:wpc="http://schemas.microsoft.com/office/word/2010/wordprocessingCanvas" xmlns:cx="http://schemas.microsoft.com/office/drawing/2014/chartex" xmlns:cx1="http://schemas.microsoft.com/office/drawing/2015/9/8/chartex" xmlns:cx2="http://schemas.microsoft.com/office/drawing/2015/10/21/chartex" xmlns:cx3="http://schemas.microsoft.com/office/drawing/2016/5/9/chartex" xmlns:cx4="http://schemas.microsoft.com/office/drawing/2016/5/10/chartex" xmlns:cx5="http://schemas.microsoft.com/office/drawing/2016/5/11/chartex" xmlns:cx6="http://schemas.microsoft.com/office/drawing/2016/5/12/chartex" xmlns:cx7="http://schemas.microsoft.com/office/drawing/2016/5/13/chartex" xmlns:cx8="http://schemas.microsoft.com/office/drawing/2016/5/14/chartex" xmlns:mc="http://schemas.openxmlformats.org/markup-compatibility/2006" xmlns:aink="http://schemas.microsoft.com/office/drawing/2016/ink" xmlns:am3d="http://schemas.microsoft.com/office/drawing/2017/model3d" xmlns:o="urn:schemas-microsoft-com:office:office" xmlns:r="http://schemas.openxmlformats.org/officeDocument/2006/relationships" xmlns:m="http://schemas.openxmlformats.org/officeDocument/2006/math" xmlns:v="urn:schemas-microsoft-com:vml" xmlns:wp14="http://schemas.microsoft.com/office/word/2010/wordprocessingDrawing" xmlns:wp="http://schemas.openxmlformats.org/drawingml/2006/wordprocessingDrawing" xmlns:w10="urn:schemas-microsoft-com:office:word" xmlns:w="http://schemas.openxmlformats.org/wordprocessingml/2006/main" xmlns:w14="http://schemas.microsoft.com/office/word/2010/wordml" xmlns:w15="http://schemas.microsoft.com/office/word/2012/wordml" xmlns:w16cid="http://schemas.microsoft.com/office/word/2016/wordml/cid" xmlns:w16se="http://schemas.microsoft.com/office/word/2015/wordml/symex" xmlns:wpg="http://schemas.microsoft.com/office/word/2010/wordprocessingGroup" xmlns:wpi="http://schemas.microsoft.com/office/word/2010/wordprocessingInk" xmlns:wne="http://schemas.microsoft.com/office/word/2006/wordml" xmlns:wps="http://schemas.microsoft.com/office/word/2010/wordprocessingShape" mc:Ignorable="w14 w15 w16se w16cid wp14">
   <w:p>
     <w:pPr>
       <w:pStyle w:val="Footer"/>
@@ -6517,8 +6571,18 @@
 </w:ftr>
 </file>
 
+<file path=word/footer3.xml><?xml version="1.0" encoding="utf-8"?>
+<w:ftr xmlns:wpc="http://schemas.microsoft.com/office/word/2010/wordprocessingCanvas" xmlns:cx="http://schemas.microsoft.com/office/drawing/2014/chartex" xmlns:cx1="http://schemas.microsoft.com/office/drawing/2015/9/8/chartex" xmlns:cx2="http://schemas.microsoft.com/office/drawing/2015/10/21/chartex" xmlns:cx3="http://schemas.microsoft.com/office/drawing/2016/5/9/chartex" xmlns:cx4="http://schemas.microsoft.com/office/drawing/2016/5/10/chartex" xmlns:cx5="http://schemas.microsoft.com/office/drawing/2016/5/11/chartex" xmlns:cx6="http://schemas.microsoft.com/office/drawing/2016/5/12/chartex" xmlns:cx7="http://schemas.microsoft.com/office/drawing/2016/5/13/chartex" xmlns:cx8="http://schemas.microsoft.com/office/drawing/2016/5/14/chartex" xmlns:mc="http://schemas.openxmlformats.org/markup-compatibility/2006" xmlns:aink="http://schemas.microsoft.com/office/drawing/2016/ink" xmlns:am3d="http://schemas.microsoft.com/office/drawing/2017/model3d" xmlns:o="urn:schemas-microsoft-com:office:office" xmlns:r="http://schemas.openxmlformats.org/officeDocument/2006/relationships" xmlns:m="http://schemas.openxmlformats.org/officeDocument/2006/math" xmlns:v="urn:schemas-microsoft-com:vml" xmlns:wp14="http://schemas.microsoft.com/office/word/2010/wordprocessingDrawing" xmlns:wp="http://schemas.openxmlformats.org/drawingml/2006/wordprocessingDrawing" xmlns:w10="urn:schemas-microsoft-com:office:word" xmlns:w="http://schemas.openxmlformats.org/wordprocessingml/2006/main" xmlns:w14="http://schemas.microsoft.com/office/word/2010/wordml" xmlns:w15="http://schemas.microsoft.com/office/word/2012/wordml" xmlns:w16cid="http://schemas.microsoft.com/office/word/2016/wordml/cid" xmlns:w16se="http://schemas.microsoft.com/office/word/2015/wordml/symex" xmlns:wpg="http://schemas.microsoft.com/office/word/2010/wordprocessingGroup" xmlns:wpi="http://schemas.microsoft.com/office/word/2010/wordprocessingInk" xmlns:wne="http://schemas.microsoft.com/office/word/2006/wordml" xmlns:wps="http://schemas.microsoft.com/office/word/2010/wordprocessingShape" mc:Ignorable="w14 w15 w16se w16cid wp14">
+  <w:p>
+    <w:pPr>
+      <w:pStyle w:val="Footer"/>
+    </w:pPr>
+  </w:p>
+</w:ftr>
+</file>
+
 <file path=word/footnotes.xml><?xml version="1.0" encoding="utf-8"?>
-<w:footnotes xmlns:wpc="http://schemas.microsoft.com/office/word/2010/wordprocessingCanvas" xmlns:cx="http://schemas.microsoft.com/office/drawing/2014/chartex" xmlns:cx1="http://schemas.microsoft.com/office/drawing/2015/9/8/chartex" xmlns:cx2="http://schemas.microsoft.com/office/drawing/2015/10/21/chartex" xmlns:cx3="http://schemas.microsoft.com/office/drawing/2016/5/9/chartex" xmlns:cx4="http://schemas.microsoft.com/office/drawing/2016/5/10/chartex" xmlns:cx5="http://schemas.microsoft.com/office/drawing/2016/5/11/chartex" xmlns:cx6="http://schemas.microsoft.com/office/drawing/2016/5/12/chartex" xmlns:cx7="http://schemas.microsoft.com/office/drawing/2016/5/13/chartex" xmlns:cx8="http://schemas.microsoft.com/office/drawing/2016/5/14/chartex" xmlns:mc="http://schemas.openxmlformats.org/markup-compatibility/2006" xmlns:aink="http://schemas.microsoft.com/office/drawing/2016/ink" xmlns:am3d="http://schemas.microsoft.com/office/drawing/2017/model3d" xmlns:o="urn:schemas-microsoft-com:office:office" xmlns:r="http://schemas.openxmlformats.org/officeDocument/2006/relationships" xmlns:m="http://schemas.openxmlformats.org/officeDocument/2006/math" xmlns:v="urn:schemas-microsoft-com:vml" xmlns:wp14="http://schemas.microsoft.com/office/word/2010/wordprocessingDrawing" xmlns:wp="http://schemas.openxmlformats.org/drawingml/2006/wordprocessingDrawing" xmlns:w10="urn:schemas-microsoft-com:office:word" xmlns:w="http://schemas.openxmlformats.org/wordprocessingml/2006/main" xmlns:w14="http://schemas.microsoft.com/office/word/2010/wordml" xmlns:w15="http://schemas.microsoft.com/office/word/2012/wordml" xmlns:w16cex="http://schemas.microsoft.com/office/word/2018/wordml/cex" xmlns:w16cid="http://schemas.microsoft.com/office/word/2016/wordml/cid" xmlns:w16="http://schemas.microsoft.com/office/word/2018/wordml" xmlns:w16se="http://schemas.microsoft.com/office/word/2015/wordml/symex" xmlns:wpg="http://schemas.microsoft.com/office/word/2010/wordprocessingGroup" xmlns:wpi="http://schemas.microsoft.com/office/word/2010/wordprocessingInk" xmlns:wne="http://schemas.microsoft.com/office/word/2006/wordml" xmlns:wps="http://schemas.microsoft.com/office/word/2010/wordprocessingShape" mc:Ignorable="w14 w15 w16se w16cid w16 w16cex wp14">
+<w:footnotes xmlns:wpc="http://schemas.microsoft.com/office/word/2010/wordprocessingCanvas" xmlns:cx="http://schemas.microsoft.com/office/drawing/2014/chartex" xmlns:cx1="http://schemas.microsoft.com/office/drawing/2015/9/8/chartex" xmlns:cx2="http://schemas.microsoft.com/office/drawing/2015/10/21/chartex" xmlns:cx3="http://schemas.microsoft.com/office/drawing/2016/5/9/chartex" xmlns:cx4="http://schemas.microsoft.com/office/drawing/2016/5/10/chartex" xmlns:cx5="http://schemas.microsoft.com/office/drawing/2016/5/11/chartex" xmlns:cx6="http://schemas.microsoft.com/office/drawing/2016/5/12/chartex" xmlns:cx7="http://schemas.microsoft.com/office/drawing/2016/5/13/chartex" xmlns:cx8="http://schemas.microsoft.com/office/drawing/2016/5/14/chartex" xmlns:mc="http://schemas.openxmlformats.org/markup-compatibility/2006" xmlns:aink="http://schemas.microsoft.com/office/drawing/2016/ink" xmlns:am3d="http://schemas.microsoft.com/office/drawing/2017/model3d" xmlns:o="urn:schemas-microsoft-com:office:office" xmlns:r="http://schemas.openxmlformats.org/officeDocument/2006/relationships" xmlns:m="http://schemas.openxmlformats.org/officeDocument/2006/math" xmlns:v="urn:schemas-microsoft-com:vml" xmlns:wp14="http://schemas.microsoft.com/office/word/2010/wordprocessingDrawing" xmlns:wp="http://schemas.openxmlformats.org/drawingml/2006/wordprocessingDrawing" xmlns:w10="urn:schemas-microsoft-com:office:word" xmlns:w="http://schemas.openxmlformats.org/wordprocessingml/2006/main" xmlns:w14="http://schemas.microsoft.com/office/word/2010/wordml" xmlns:w15="http://schemas.microsoft.com/office/word/2012/wordml" xmlns:w16cid="http://schemas.microsoft.com/office/word/2016/wordml/cid" xmlns:w16se="http://schemas.microsoft.com/office/word/2015/wordml/symex" xmlns:wpg="http://schemas.microsoft.com/office/word/2010/wordprocessingGroup" xmlns:wpi="http://schemas.microsoft.com/office/word/2010/wordprocessingInk" xmlns:wne="http://schemas.microsoft.com/office/word/2006/wordml" xmlns:wps="http://schemas.microsoft.com/office/word/2010/wordprocessingShape" mc:Ignorable="w14 w15 w16se w16cid wp14">
   <w:footnote w:type="separator" w:id="-1">
     <w:p>
       <w:r>
@@ -6537,22 +6601,24 @@
 </file>
 
 <file path=word/header1.xml><?xml version="1.0" encoding="utf-8"?>
-<w:hdr xmlns:wpc="http://schemas.microsoft.com/office/word/2010/wordprocessingCanvas" xmlns:cx="http://schemas.microsoft.com/office/drawing/2014/chartex" xmlns:cx1="http://schemas.microsoft.com/office/drawing/2015/9/8/chartex" xmlns:cx2="http://schemas.microsoft.com/office/drawing/2015/10/21/chartex" xmlns:cx3="http://schemas.microsoft.com/office/drawing/2016/5/9/chartex" xmlns:cx4="http://schemas.microsoft.com/office/drawing/2016/5/10/chartex" xmlns:cx5="http://schemas.microsoft.com/office/drawing/2016/5/11/chartex" xmlns:cx6="http://schemas.microsoft.com/office/drawing/2016/5/12/chartex" xmlns:cx7="http://schemas.microsoft.com/office/drawing/2016/5/13/chartex" xmlns:cx8="http://schemas.microsoft.com/office/drawing/2016/5/14/chartex" xmlns:mc="http://schemas.openxmlformats.org/markup-compatibility/2006" xmlns:aink="http://schemas.microsoft.com/office/drawing/2016/ink" xmlns:am3d="http://schemas.microsoft.com/office/drawing/2017/model3d" xmlns:o="urn:schemas-microsoft-com:office:office" xmlns:r="http://schemas.openxmlformats.org/officeDocument/2006/relationships" xmlns:m="http://schemas.openxmlformats.org/officeDocument/2006/math" xmlns:v="urn:schemas-microsoft-com:vml" xmlns:wp14="http://schemas.microsoft.com/office/word/2010/wordprocessingDrawing" xmlns:wp="http://schemas.openxmlformats.org/drawingml/2006/wordprocessingDrawing" xmlns:w10="urn:schemas-microsoft-com:office:word" xmlns:w="http://schemas.openxmlformats.org/wordprocessingml/2006/main" xmlns:w14="http://schemas.microsoft.com/office/word/2010/wordml" xmlns:w15="http://schemas.microsoft.com/office/word/2012/wordml" xmlns:w16cex="http://schemas.microsoft.com/office/word/2018/wordml/cex" xmlns:w16cid="http://schemas.microsoft.com/office/word/2016/wordml/cid" xmlns:w16="http://schemas.microsoft.com/office/word/2018/wordml" xmlns:w16se="http://schemas.microsoft.com/office/word/2015/wordml/symex" xmlns:wpg="http://schemas.microsoft.com/office/word/2010/wordprocessingGroup" xmlns:wpi="http://schemas.microsoft.com/office/word/2010/wordprocessingInk" xmlns:wne="http://schemas.microsoft.com/office/word/2006/wordml" xmlns:wps="http://schemas.microsoft.com/office/word/2010/wordprocessingShape" mc:Ignorable="w14 w15 w16se w16cid w16 w16cex wp14">
+<w:hdr xmlns:wpc="http://schemas.microsoft.com/office/word/2010/wordprocessingCanvas" xmlns:cx="http://schemas.microsoft.com/office/drawing/2014/chartex" xmlns:cx1="http://schemas.microsoft.com/office/drawing/2015/9/8/chartex" xmlns:cx2="http://schemas.microsoft.com/office/drawing/2015/10/21/chartex" xmlns:cx3="http://schemas.microsoft.com/office/drawing/2016/5/9/chartex" xmlns:cx4="http://schemas.microsoft.com/office/drawing/2016/5/10/chartex" xmlns:cx5="http://schemas.microsoft.com/office/drawing/2016/5/11/chartex" xmlns:cx6="http://schemas.microsoft.com/office/drawing/2016/5/12/chartex" xmlns:cx7="http://schemas.microsoft.com/office/drawing/2016/5/13/chartex" xmlns:cx8="http://schemas.microsoft.com/office/drawing/2016/5/14/chartex" xmlns:mc="http://schemas.openxmlformats.org/markup-compatibility/2006" xmlns:aink="http://schemas.microsoft.com/office/drawing/2016/ink" xmlns:am3d="http://schemas.microsoft.com/office/drawing/2017/model3d" xmlns:o="urn:schemas-microsoft-com:office:office" xmlns:r="http://schemas.openxmlformats.org/officeDocument/2006/relationships" xmlns:m="http://schemas.openxmlformats.org/officeDocument/2006/math" xmlns:v="urn:schemas-microsoft-com:vml" xmlns:wp14="http://schemas.microsoft.com/office/word/2010/wordprocessingDrawing" xmlns:wp="http://schemas.openxmlformats.org/drawingml/2006/wordprocessingDrawing" xmlns:w10="urn:schemas-microsoft-com:office:word" xmlns:w="http://schemas.openxmlformats.org/wordprocessingml/2006/main" xmlns:w14="http://schemas.microsoft.com/office/word/2010/wordml" xmlns:w15="http://schemas.microsoft.com/office/word/2012/wordml" xmlns:w16cid="http://schemas.microsoft.com/office/word/2016/wordml/cid" xmlns:w16se="http://schemas.microsoft.com/office/word/2015/wordml/symex" xmlns:wpg="http://schemas.microsoft.com/office/word/2010/wordprocessingGroup" xmlns:wpi="http://schemas.microsoft.com/office/word/2010/wordprocessingInk" xmlns:wne="http://schemas.microsoft.com/office/word/2006/wordml" xmlns:wps="http://schemas.microsoft.com/office/word/2010/wordprocessingShape" mc:Ignorable="w14 w15 w16se w16cid wp14">
+  <w:p>
+    <w:pPr>
+      <w:pStyle w:val="Header"/>
+    </w:pPr>
+  </w:p>
+</w:hdr>
+</file>
+
+<file path=word/header2.xml><?xml version="1.0" encoding="utf-8"?>
+<w:hdr xmlns:wpc="http://schemas.microsoft.com/office/word/2010/wordprocessingCanvas" xmlns:cx="http://schemas.microsoft.com/office/drawing/2014/chartex" xmlns:cx1="http://schemas.microsoft.com/office/drawing/2015/9/8/chartex" xmlns:cx2="http://schemas.microsoft.com/office/drawing/2015/10/21/chartex" xmlns:cx3="http://schemas.microsoft.com/office/drawing/2016/5/9/chartex" xmlns:cx4="http://schemas.microsoft.com/office/drawing/2016/5/10/chartex" xmlns:cx5="http://schemas.microsoft.com/office/drawing/2016/5/11/chartex" xmlns:cx6="http://schemas.microsoft.com/office/drawing/2016/5/12/chartex" xmlns:cx7="http://schemas.microsoft.com/office/drawing/2016/5/13/chartex" xmlns:cx8="http://schemas.microsoft.com/office/drawing/2016/5/14/chartex" xmlns:mc="http://schemas.openxmlformats.org/markup-compatibility/2006" xmlns:aink="http://schemas.microsoft.com/office/drawing/2016/ink" xmlns:am3d="http://schemas.microsoft.com/office/drawing/2017/model3d" xmlns:o="urn:schemas-microsoft-com:office:office" xmlns:r="http://schemas.openxmlformats.org/officeDocument/2006/relationships" xmlns:m="http://schemas.openxmlformats.org/officeDocument/2006/math" xmlns:v="urn:schemas-microsoft-com:vml" xmlns:wp14="http://schemas.microsoft.com/office/word/2010/wordprocessingDrawing" xmlns:wp="http://schemas.openxmlformats.org/drawingml/2006/wordprocessingDrawing" xmlns:w10="urn:schemas-microsoft-com:office:word" xmlns:w="http://schemas.openxmlformats.org/wordprocessingml/2006/main" xmlns:w14="http://schemas.microsoft.com/office/word/2010/wordml" xmlns:w15="http://schemas.microsoft.com/office/word/2012/wordml" xmlns:w16cid="http://schemas.microsoft.com/office/word/2016/wordml/cid" xmlns:w16se="http://schemas.microsoft.com/office/word/2015/wordml/symex" xmlns:wpg="http://schemas.microsoft.com/office/word/2010/wordprocessingGroup" xmlns:wpi="http://schemas.microsoft.com/office/word/2010/wordprocessingInk" xmlns:wne="http://schemas.microsoft.com/office/word/2006/wordml" xmlns:wps="http://schemas.microsoft.com/office/word/2010/wordprocessingShape" mc:Ignorable="w14 w15 w16se w16cid wp14">
   <w:p>
     <w:pPr>
       <w:pStyle w:val="Header"/>
       <w:jc w:val="right"/>
     </w:pPr>
     <w:r>
-      <w:t xml:space="preserve">Steven Hayden, Kevin </w:t>
-    </w:r>
-    <w:proofErr w:type="spellStart"/>
-    <w:r>
-      <w:t>Mendonsa</w:t>
-    </w:r>
-    <w:proofErr w:type="spellEnd"/>
-    <w:r>
-      <w:t>,</w:t>
+      <w:t>Steven Hayden, Kevin Mendonsa,</w:t>
     </w:r>
   </w:p>
   <w:p>
@@ -6561,15 +6627,7 @@
       <w:jc w:val="right"/>
     </w:pPr>
     <w:r>
-      <w:t xml:space="preserve">Joe </w:t>
-    </w:r>
-    <w:proofErr w:type="spellStart"/>
-    <w:r>
-      <w:t>Schueder</w:t>
-    </w:r>
-    <w:proofErr w:type="spellEnd"/>
-    <w:r>
-      <w:t>, Nicole Wittlin</w:t>
+      <w:t>Joe Schueder, Nicole Wittlin</w:t>
     </w:r>
   </w:p>
   <w:p>
@@ -6584,8 +6642,18 @@
 </w:hdr>
 </file>
 
+<file path=word/header3.xml><?xml version="1.0" encoding="utf-8"?>
+<w:hdr xmlns:wpc="http://schemas.microsoft.com/office/word/2010/wordprocessingCanvas" xmlns:cx="http://schemas.microsoft.com/office/drawing/2014/chartex" xmlns:cx1="http://schemas.microsoft.com/office/drawing/2015/9/8/chartex" xmlns:cx2="http://schemas.microsoft.com/office/drawing/2015/10/21/chartex" xmlns:cx3="http://schemas.microsoft.com/office/drawing/2016/5/9/chartex" xmlns:cx4="http://schemas.microsoft.com/office/drawing/2016/5/10/chartex" xmlns:cx5="http://schemas.microsoft.com/office/drawing/2016/5/11/chartex" xmlns:cx6="http://schemas.microsoft.com/office/drawing/2016/5/12/chartex" xmlns:cx7="http://schemas.microsoft.com/office/drawing/2016/5/13/chartex" xmlns:cx8="http://schemas.microsoft.com/office/drawing/2016/5/14/chartex" xmlns:mc="http://schemas.openxmlformats.org/markup-compatibility/2006" xmlns:aink="http://schemas.microsoft.com/office/drawing/2016/ink" xmlns:am3d="http://schemas.microsoft.com/office/drawing/2017/model3d" xmlns:o="urn:schemas-microsoft-com:office:office" xmlns:r="http://schemas.openxmlformats.org/officeDocument/2006/relationships" xmlns:m="http://schemas.openxmlformats.org/officeDocument/2006/math" xmlns:v="urn:schemas-microsoft-com:vml" xmlns:wp14="http://schemas.microsoft.com/office/word/2010/wordprocessingDrawing" xmlns:wp="http://schemas.openxmlformats.org/drawingml/2006/wordprocessingDrawing" xmlns:w10="urn:schemas-microsoft-com:office:word" xmlns:w="http://schemas.openxmlformats.org/wordprocessingml/2006/main" xmlns:w14="http://schemas.microsoft.com/office/word/2010/wordml" xmlns:w15="http://schemas.microsoft.com/office/word/2012/wordml" xmlns:w16cid="http://schemas.microsoft.com/office/word/2016/wordml/cid" xmlns:w16se="http://schemas.microsoft.com/office/word/2015/wordml/symex" xmlns:wpg="http://schemas.microsoft.com/office/word/2010/wordprocessingGroup" xmlns:wpi="http://schemas.microsoft.com/office/word/2010/wordprocessingInk" xmlns:wne="http://schemas.microsoft.com/office/word/2006/wordml" xmlns:wps="http://schemas.microsoft.com/office/word/2010/wordprocessingShape" mc:Ignorable="w14 w15 w16se w16cid wp14">
+  <w:p>
+    <w:pPr>
+      <w:pStyle w:val="Header"/>
+    </w:pPr>
+  </w:p>
+</w:hdr>
+</file>
+
 <file path=word/numbering.xml><?xml version="1.0" encoding="utf-8"?>
-<w:numbering xmlns:wpc="http://schemas.microsoft.com/office/word/2010/wordprocessingCanvas" xmlns:cx="http://schemas.microsoft.com/office/drawing/2014/chartex" xmlns:cx1="http://schemas.microsoft.com/office/drawing/2015/9/8/chartex" xmlns:cx2="http://schemas.microsoft.com/office/drawing/2015/10/21/chartex" xmlns:cx3="http://schemas.microsoft.com/office/drawing/2016/5/9/chartex" xmlns:cx4="http://schemas.microsoft.com/office/drawing/2016/5/10/chartex" xmlns:cx5="http://schemas.microsoft.com/office/drawing/2016/5/11/chartex" xmlns:cx6="http://schemas.microsoft.com/office/drawing/2016/5/12/chartex" xmlns:cx7="http://schemas.microsoft.com/office/drawing/2016/5/13/chartex" xmlns:cx8="http://schemas.microsoft.com/office/drawing/2016/5/14/chartex" xmlns:mc="http://schemas.openxmlformats.org/markup-compatibility/2006" xmlns:aink="http://schemas.microsoft.com/office/drawing/2016/ink" xmlns:am3d="http://schemas.microsoft.com/office/drawing/2017/model3d" xmlns:o="urn:schemas-microsoft-com:office:office" xmlns:r="http://schemas.openxmlformats.org/officeDocument/2006/relationships" xmlns:m="http://schemas.openxmlformats.org/officeDocument/2006/math" xmlns:v="urn:schemas-microsoft-com:vml" xmlns:wp14="http://schemas.microsoft.com/office/word/2010/wordprocessingDrawing" xmlns:wp="http://schemas.openxmlformats.org/drawingml/2006/wordprocessingDrawing" xmlns:w10="urn:schemas-microsoft-com:office:word" xmlns:w="http://schemas.openxmlformats.org/wordprocessingml/2006/main" xmlns:w14="http://schemas.microsoft.com/office/word/2010/wordml" xmlns:w15="http://schemas.microsoft.com/office/word/2012/wordml" xmlns:w16cex="http://schemas.microsoft.com/office/word/2018/wordml/cex" xmlns:w16cid="http://schemas.microsoft.com/office/word/2016/wordml/cid" xmlns:w16="http://schemas.microsoft.com/office/word/2018/wordml" xmlns:w16se="http://schemas.microsoft.com/office/word/2015/wordml/symex" xmlns:wpg="http://schemas.microsoft.com/office/word/2010/wordprocessingGroup" xmlns:wpi="http://schemas.microsoft.com/office/word/2010/wordprocessingInk" xmlns:wne="http://schemas.microsoft.com/office/word/2006/wordml" xmlns:wps="http://schemas.microsoft.com/office/word/2010/wordprocessingShape" mc:Ignorable="w14 w15 w16se w16cid w16 w16cex wp14">
+<w:numbering xmlns:wpc="http://schemas.microsoft.com/office/word/2010/wordprocessingCanvas" xmlns:cx="http://schemas.microsoft.com/office/drawing/2014/chartex" xmlns:cx1="http://schemas.microsoft.com/office/drawing/2015/9/8/chartex" xmlns:cx2="http://schemas.microsoft.com/office/drawing/2015/10/21/chartex" xmlns:cx3="http://schemas.microsoft.com/office/drawing/2016/5/9/chartex" xmlns:cx4="http://schemas.microsoft.com/office/drawing/2016/5/10/chartex" xmlns:cx5="http://schemas.microsoft.com/office/drawing/2016/5/11/chartex" xmlns:cx6="http://schemas.microsoft.com/office/drawing/2016/5/12/chartex" xmlns:cx7="http://schemas.microsoft.com/office/drawing/2016/5/13/chartex" xmlns:cx8="http://schemas.microsoft.com/office/drawing/2016/5/14/chartex" xmlns:mc="http://schemas.openxmlformats.org/markup-compatibility/2006" xmlns:aink="http://schemas.microsoft.com/office/drawing/2016/ink" xmlns:am3d="http://schemas.microsoft.com/office/drawing/2017/model3d" xmlns:o="urn:schemas-microsoft-com:office:office" xmlns:r="http://schemas.openxmlformats.org/officeDocument/2006/relationships" xmlns:m="http://schemas.openxmlformats.org/officeDocument/2006/math" xmlns:v="urn:schemas-microsoft-com:vml" xmlns:wp14="http://schemas.microsoft.com/office/word/2010/wordprocessingDrawing" xmlns:wp="http://schemas.openxmlformats.org/drawingml/2006/wordprocessingDrawing" xmlns:w10="urn:schemas-microsoft-com:office:word" xmlns:w="http://schemas.openxmlformats.org/wordprocessingml/2006/main" xmlns:w14="http://schemas.microsoft.com/office/word/2010/wordml" xmlns:w15="http://schemas.microsoft.com/office/word/2012/wordml" xmlns:w16cid="http://schemas.microsoft.com/office/word/2016/wordml/cid" xmlns:w16se="http://schemas.microsoft.com/office/word/2015/wordml/symex" xmlns:wpg="http://schemas.microsoft.com/office/word/2010/wordprocessingGroup" xmlns:wpi="http://schemas.microsoft.com/office/word/2010/wordprocessingInk" xmlns:wne="http://schemas.microsoft.com/office/word/2006/wordml" xmlns:wps="http://schemas.microsoft.com/office/word/2010/wordprocessingShape" mc:Ignorable="w14 w15 w16se w16cid wp14">
   <w:abstractNum w:abstractNumId="0" w15:restartNumberingAfterBreak="0">
     <w:nsid w:val="0DBD334F"/>
     <w:multiLevelType w:val="hybridMultilevel"/>
@@ -10303,8 +10371,16 @@
 </w:numbering>
 </file>
 
+<file path=word/people.xml><?xml version="1.0" encoding="utf-8"?>
+<w15:people xmlns:wpc="http://schemas.microsoft.com/office/word/2010/wordprocessingCanvas" xmlns:cx="http://schemas.microsoft.com/office/drawing/2014/chartex" xmlns:cx1="http://schemas.microsoft.com/office/drawing/2015/9/8/chartex" xmlns:cx2="http://schemas.microsoft.com/office/drawing/2015/10/21/chartex" xmlns:cx3="http://schemas.microsoft.com/office/drawing/2016/5/9/chartex" xmlns:cx4="http://schemas.microsoft.com/office/drawing/2016/5/10/chartex" xmlns:cx5="http://schemas.microsoft.com/office/drawing/2016/5/11/chartex" xmlns:cx6="http://schemas.microsoft.com/office/drawing/2016/5/12/chartex" xmlns:cx7="http://schemas.microsoft.com/office/drawing/2016/5/13/chartex" xmlns:cx8="http://schemas.microsoft.com/office/drawing/2016/5/14/chartex" xmlns:mc="http://schemas.openxmlformats.org/markup-compatibility/2006" xmlns:aink="http://schemas.microsoft.com/office/drawing/2016/ink" xmlns:am3d="http://schemas.microsoft.com/office/drawing/2017/model3d" xmlns:o="urn:schemas-microsoft-com:office:office" xmlns:r="http://schemas.openxmlformats.org/officeDocument/2006/relationships" xmlns:m="http://schemas.openxmlformats.org/officeDocument/2006/math" xmlns:v="urn:schemas-microsoft-com:vml" xmlns:wp14="http://schemas.microsoft.com/office/word/2010/wordprocessingDrawing" xmlns:wp="http://schemas.openxmlformats.org/drawingml/2006/wordprocessingDrawing" xmlns:w10="urn:schemas-microsoft-com:office:word" xmlns:w="http://schemas.openxmlformats.org/wordprocessingml/2006/main" xmlns:w14="http://schemas.microsoft.com/office/word/2010/wordml" xmlns:w15="http://schemas.microsoft.com/office/word/2012/wordml" xmlns:w16cid="http://schemas.microsoft.com/office/word/2016/wordml/cid" xmlns:w16se="http://schemas.microsoft.com/office/word/2015/wordml/symex" xmlns:wpg="http://schemas.microsoft.com/office/word/2010/wordprocessingGroup" xmlns:wpi="http://schemas.microsoft.com/office/word/2010/wordprocessingInk" xmlns:wne="http://schemas.microsoft.com/office/word/2006/wordml" xmlns:wps="http://schemas.microsoft.com/office/word/2010/wordprocessingShape" mc:Ignorable="w14 w15 w16se w16cid wp14">
+  <w15:person w15:author="Hayden, Steven">
+    <w15:presenceInfo w15:providerId="AD" w15:userId="S::Steven.Hayden@T-Mobile.com::4679db03-4685-4010-9846-baef97529e16"/>
+  </w15:person>
+</w15:people>
+</file>
+
 <file path=word/styles.xml><?xml version="1.0" encoding="utf-8"?>
-<w:styles xmlns:mc="http://schemas.openxmlformats.org/markup-compatibility/2006" xmlns:r="http://schemas.openxmlformats.org/officeDocument/2006/relationships" xmlns:w="http://schemas.openxmlformats.org/wordprocessingml/2006/main" xmlns:w14="http://schemas.microsoft.com/office/word/2010/wordml" xmlns:w15="http://schemas.microsoft.com/office/word/2012/wordml" xmlns:w16cex="http://schemas.microsoft.com/office/word/2018/wordml/cex" xmlns:w16cid="http://schemas.microsoft.com/office/word/2016/wordml/cid" xmlns:w16="http://schemas.microsoft.com/office/word/2018/wordml" xmlns:w16se="http://schemas.microsoft.com/office/word/2015/wordml/symex" mc:Ignorable="w14 w15 w16se w16cid w16 w16cex">
+<w:styles xmlns:mc="http://schemas.openxmlformats.org/markup-compatibility/2006" xmlns:r="http://schemas.openxmlformats.org/officeDocument/2006/relationships" xmlns:w="http://schemas.openxmlformats.org/wordprocessingml/2006/main" xmlns:w14="http://schemas.microsoft.com/office/word/2010/wordml" xmlns:w15="http://schemas.microsoft.com/office/word/2012/wordml" xmlns:w16cid="http://schemas.microsoft.com/office/word/2016/wordml/cid" xmlns:w16se="http://schemas.microsoft.com/office/word/2015/wordml/symex" mc:Ignorable="w14 w15 w16se w16cid">
   <w:docDefaults>
     <w:rPrDefault>
       <w:rPr>

</xml_diff>